<commit_message>
Updated Notes and Updates
</commit_message>
<xml_diff>
--- a/SAT_Team_Development/SAT_Team_Development.UI.MVC/Notes and updates.docx
+++ b/SAT_Team_Development/SAT_Team_Development.UI.MVC/Notes and updates.docx
@@ -54,6 +54,301 @@
         </w:drawing>
       </w:r>
     </w:p>
+    <w:p/>
+    <w:p>
+      <w:r>
+        <w:t>Database created Tuesday</w:t>
+      </w:r>
+      <w:r>
+        <w:t xml:space="preserve"> by Evan</w:t>
+      </w:r>
+    </w:p>
+    <w:p>
+      <w:r>
+        <w:rPr>
+          <w:noProof/>
+        </w:rPr>
+        <w:drawing>
+          <wp:inline distT="0" distB="0" distL="0" distR="0" wp14:anchorId="16BBE465" wp14:editId="216EDEE3">
+            <wp:extent cx="6010275" cy="3922732"/>
+            <wp:effectExtent l="0" t="0" r="0" b="1905"/>
+            <wp:docPr id="2" name="Picture 2" descr="Diagram&#10;&#10;Description automatically generated"/>
+            <wp:cNvGraphicFramePr>
+              <a:graphicFrameLocks xmlns:a="http://schemas.openxmlformats.org/drawingml/2006/main" noChangeAspect="1"/>
+            </wp:cNvGraphicFramePr>
+            <a:graphic xmlns:a="http://schemas.openxmlformats.org/drawingml/2006/main">
+              <a:graphicData uri="http://schemas.openxmlformats.org/drawingml/2006/picture">
+                <pic:pic xmlns:pic="http://schemas.openxmlformats.org/drawingml/2006/picture">
+                  <pic:nvPicPr>
+                    <pic:cNvPr id="2" name="Picture 2" descr="Diagram&#10;&#10;Description automatically generated"/>
+                    <pic:cNvPicPr/>
+                  </pic:nvPicPr>
+                  <pic:blipFill>
+                    <a:blip r:embed="rId5">
+                      <a:extLst>
+                        <a:ext uri="{28A0092B-C50C-407E-A947-70E740481C1C}">
+                          <a14:useLocalDpi xmlns:a14="http://schemas.microsoft.com/office/drawing/2010/main" val="0"/>
+                        </a:ext>
+                      </a:extLst>
+                    </a:blip>
+                    <a:stretch>
+                      <a:fillRect/>
+                    </a:stretch>
+                  </pic:blipFill>
+                  <pic:spPr>
+                    <a:xfrm>
+                      <a:off x="0" y="0"/>
+                      <a:ext cx="6015077" cy="3925866"/>
+                    </a:xfrm>
+                    <a:prstGeom prst="rect">
+                      <a:avLst/>
+                    </a:prstGeom>
+                  </pic:spPr>
+                </pic:pic>
+              </a:graphicData>
+            </a:graphic>
+          </wp:inline>
+        </w:drawing>
+      </w:r>
+    </w:p>
+    <w:p>
+      <w:r>
+        <w:t>Created ASP.NET Web application Tuesday and connect to GitHub repository</w:t>
+      </w:r>
+    </w:p>
+    <w:p>
+      <w:r>
+        <w:rPr>
+          <w:noProof/>
+        </w:rPr>
+        <w:lastRenderedPageBreak/>
+        <w:drawing>
+          <wp:inline distT="0" distB="0" distL="0" distR="0" wp14:anchorId="131A4EA9" wp14:editId="4AD60A4C">
+            <wp:extent cx="5943600" cy="1403985"/>
+            <wp:effectExtent l="0" t="0" r="0" b="5715"/>
+            <wp:docPr id="3" name="Picture 3" descr="Text&#10;&#10;Description automatically generated"/>
+            <wp:cNvGraphicFramePr>
+              <a:graphicFrameLocks xmlns:a="http://schemas.openxmlformats.org/drawingml/2006/main" noChangeAspect="1"/>
+            </wp:cNvGraphicFramePr>
+            <a:graphic xmlns:a="http://schemas.openxmlformats.org/drawingml/2006/main">
+              <a:graphicData uri="http://schemas.openxmlformats.org/drawingml/2006/picture">
+                <pic:pic xmlns:pic="http://schemas.openxmlformats.org/drawingml/2006/picture">
+                  <pic:nvPicPr>
+                    <pic:cNvPr id="3" name="Picture 3" descr="Text&#10;&#10;Description automatically generated"/>
+                    <pic:cNvPicPr/>
+                  </pic:nvPicPr>
+                  <pic:blipFill>
+                    <a:blip r:embed="rId6">
+                      <a:extLst>
+                        <a:ext uri="{28A0092B-C50C-407E-A947-70E740481C1C}">
+                          <a14:useLocalDpi xmlns:a14="http://schemas.microsoft.com/office/drawing/2010/main" val="0"/>
+                        </a:ext>
+                      </a:extLst>
+                    </a:blip>
+                    <a:stretch>
+                      <a:fillRect/>
+                    </a:stretch>
+                  </pic:blipFill>
+                  <pic:spPr>
+                    <a:xfrm>
+                      <a:off x="0" y="0"/>
+                      <a:ext cx="5943600" cy="1403985"/>
+                    </a:xfrm>
+                    <a:prstGeom prst="rect">
+                      <a:avLst/>
+                    </a:prstGeom>
+                  </pic:spPr>
+                </pic:pic>
+              </a:graphicData>
+            </a:graphic>
+          </wp:inline>
+        </w:drawing>
+      </w:r>
+    </w:p>
+    <w:p/>
+    <w:p>
+      <w:r>
+        <w:t>Wednesday Brice and Jeffrey Created _Archive folder</w:t>
+      </w:r>
+      <w:r>
+        <w:t xml:space="preserve"> in the UI layer</w:t>
+      </w:r>
+      <w:r>
+        <w:t xml:space="preserve">, Data layer, </w:t>
+      </w:r>
+      <w:r>
+        <w:t xml:space="preserve">mockup data, </w:t>
+      </w:r>
+      <w:r>
+        <w:t>and all identity tables</w:t>
+      </w:r>
+    </w:p>
+    <w:p>
+      <w:r>
+        <w:rPr>
+          <w:noProof/>
+        </w:rPr>
+        <w:drawing>
+          <wp:inline distT="0" distB="0" distL="0" distR="0" wp14:anchorId="6E4C13E9" wp14:editId="1D372418">
+            <wp:extent cx="5943600" cy="4044950"/>
+            <wp:effectExtent l="0" t="0" r="0" b="0"/>
+            <wp:docPr id="4" name="Picture 4" descr="Diagram&#10;&#10;Description automatically generated"/>
+            <wp:cNvGraphicFramePr>
+              <a:graphicFrameLocks xmlns:a="http://schemas.openxmlformats.org/drawingml/2006/main" noChangeAspect="1"/>
+            </wp:cNvGraphicFramePr>
+            <a:graphic xmlns:a="http://schemas.openxmlformats.org/drawingml/2006/main">
+              <a:graphicData uri="http://schemas.openxmlformats.org/drawingml/2006/picture">
+                <pic:pic xmlns:pic="http://schemas.openxmlformats.org/drawingml/2006/picture">
+                  <pic:nvPicPr>
+                    <pic:cNvPr id="4" name="Picture 4" descr="Diagram&#10;&#10;Description automatically generated"/>
+                    <pic:cNvPicPr/>
+                  </pic:nvPicPr>
+                  <pic:blipFill>
+                    <a:blip r:embed="rId7">
+                      <a:extLst>
+                        <a:ext uri="{28A0092B-C50C-407E-A947-70E740481C1C}">
+                          <a14:useLocalDpi xmlns:a14="http://schemas.microsoft.com/office/drawing/2010/main" val="0"/>
+                        </a:ext>
+                      </a:extLst>
+                    </a:blip>
+                    <a:stretch>
+                      <a:fillRect/>
+                    </a:stretch>
+                  </pic:blipFill>
+                  <pic:spPr>
+                    <a:xfrm>
+                      <a:off x="0" y="0"/>
+                      <a:ext cx="5943600" cy="4044950"/>
+                    </a:xfrm>
+                    <a:prstGeom prst="rect">
+                      <a:avLst/>
+                    </a:prstGeom>
+                  </pic:spPr>
+                </pic:pic>
+              </a:graphicData>
+            </a:graphic>
+          </wp:inline>
+        </w:drawing>
+      </w:r>
+    </w:p>
+    <w:p>
+      <w:r>
+        <w:t>Wednesday Created all necessary metadata using data annotations and partial classes</w:t>
+      </w:r>
+    </w:p>
+    <w:p>
+      <w:r>
+        <w:rPr>
+          <w:noProof/>
+        </w:rPr>
+        <w:lastRenderedPageBreak/>
+        <w:drawing>
+          <wp:inline distT="0" distB="0" distL="0" distR="0" wp14:anchorId="1392CF5F" wp14:editId="6E5D2F9E">
+            <wp:extent cx="5943600" cy="2868295"/>
+            <wp:effectExtent l="0" t="0" r="0" b="8255"/>
+            <wp:docPr id="5" name="Picture 5" descr="Text&#10;&#10;Description automatically generated"/>
+            <wp:cNvGraphicFramePr>
+              <a:graphicFrameLocks xmlns:a="http://schemas.openxmlformats.org/drawingml/2006/main" noChangeAspect="1"/>
+            </wp:cNvGraphicFramePr>
+            <a:graphic xmlns:a="http://schemas.openxmlformats.org/drawingml/2006/main">
+              <a:graphicData uri="http://schemas.openxmlformats.org/drawingml/2006/picture">
+                <pic:pic xmlns:pic="http://schemas.openxmlformats.org/drawingml/2006/picture">
+                  <pic:nvPicPr>
+                    <pic:cNvPr id="5" name="Picture 5" descr="Text&#10;&#10;Description automatically generated"/>
+                    <pic:cNvPicPr/>
+                  </pic:nvPicPr>
+                  <pic:blipFill>
+                    <a:blip r:embed="rId8" cstate="print">
+                      <a:extLst>
+                        <a:ext uri="{28A0092B-C50C-407E-A947-70E740481C1C}">
+                          <a14:useLocalDpi xmlns:a14="http://schemas.microsoft.com/office/drawing/2010/main" val="0"/>
+                        </a:ext>
+                      </a:extLst>
+                    </a:blip>
+                    <a:stretch>
+                      <a:fillRect/>
+                    </a:stretch>
+                  </pic:blipFill>
+                  <pic:spPr>
+                    <a:xfrm>
+                      <a:off x="0" y="0"/>
+                      <a:ext cx="5943600" cy="2868295"/>
+                    </a:xfrm>
+                    <a:prstGeom prst="rect">
+                      <a:avLst/>
+                    </a:prstGeom>
+                  </pic:spPr>
+                </pic:pic>
+              </a:graphicData>
+            </a:graphic>
+          </wp:inline>
+        </w:drawing>
+      </w:r>
+    </w:p>
+    <w:p/>
+    <w:p>
+      <w:r>
+        <w:t>Wednesday we started converting the _Layout with our template code pulled in from the _Archive</w:t>
+      </w:r>
+    </w:p>
+    <w:p>
+      <w:r>
+        <w:rPr>
+          <w:noProof/>
+        </w:rPr>
+        <w:drawing>
+          <wp:inline distT="0" distB="0" distL="0" distR="0" wp14:anchorId="50C369E3" wp14:editId="35515D21">
+            <wp:extent cx="5943600" cy="3523615"/>
+            <wp:effectExtent l="0" t="0" r="0" b="635"/>
+            <wp:docPr id="6" name="Picture 6" descr="Text&#10;&#10;Description automatically generated"/>
+            <wp:cNvGraphicFramePr>
+              <a:graphicFrameLocks xmlns:a="http://schemas.openxmlformats.org/drawingml/2006/main" noChangeAspect="1"/>
+            </wp:cNvGraphicFramePr>
+            <a:graphic xmlns:a="http://schemas.openxmlformats.org/drawingml/2006/main">
+              <a:graphicData uri="http://schemas.openxmlformats.org/drawingml/2006/picture">
+                <pic:pic xmlns:pic="http://schemas.openxmlformats.org/drawingml/2006/picture">
+                  <pic:nvPicPr>
+                    <pic:cNvPr id="6" name="Picture 6" descr="Text&#10;&#10;Description automatically generated"/>
+                    <pic:cNvPicPr/>
+                  </pic:nvPicPr>
+                  <pic:blipFill>
+                    <a:blip r:embed="rId9" cstate="print">
+                      <a:extLst>
+                        <a:ext uri="{28A0092B-C50C-407E-A947-70E740481C1C}">
+                          <a14:useLocalDpi xmlns:a14="http://schemas.microsoft.com/office/drawing/2010/main" val="0"/>
+                        </a:ext>
+                      </a:extLst>
+                    </a:blip>
+                    <a:stretch>
+                      <a:fillRect/>
+                    </a:stretch>
+                  </pic:blipFill>
+                  <pic:spPr>
+                    <a:xfrm>
+                      <a:off x="0" y="0"/>
+                      <a:ext cx="5943600" cy="3523615"/>
+                    </a:xfrm>
+                    <a:prstGeom prst="rect">
+                      <a:avLst/>
+                    </a:prstGeom>
+                  </pic:spPr>
+                </pic:pic>
+              </a:graphicData>
+            </a:graphic>
+          </wp:inline>
+        </w:drawing>
+      </w:r>
+    </w:p>
+    <w:p/>
+    <w:p>
+      <w:r>
+        <w:t>Thursday we are continuing to work on converting</w:t>
+      </w:r>
+      <w:r>
+        <w:t xml:space="preserve"> the _Layout and overall template conversion</w:t>
+      </w:r>
+    </w:p>
+    <w:p/>
     <w:sectPr>
       <w:pgSz w:w="12240" w:h="15840"/>
       <w:pgMar w:top="1440" w:right="1440" w:bottom="1440" w:left="1440" w:header="720" w:footer="720" w:gutter="0"/>

</xml_diff>

<commit_message>
Updated notes moving into lunch period
</commit_message>
<xml_diff>
--- a/SAT_Team_Development/SAT_Team_Development.UI.MVC/Notes and updates.docx
+++ b/SAT_Team_Development/SAT_Team_Development.UI.MVC/Notes and updates.docx
@@ -7,54 +7,6 @@
         <w:t>Notes and updates:</w:t>
       </w:r>
     </w:p>
-    <w:p>
-      <w:r>
-        <w:t>19Jan2023</w:t>
-      </w:r>
-    </w:p>
-    <w:p>
-      <w:r>
-        <w:rPr>
-          <w:noProof/>
-        </w:rPr>
-        <w:drawing>
-          <wp:inline distT="0" distB="0" distL="0" distR="0" wp14:anchorId="29F07BDD" wp14:editId="05CCB63C">
-            <wp:extent cx="5943600" cy="2623185"/>
-            <wp:effectExtent l="0" t="0" r="0" b="5715"/>
-            <wp:docPr id="1" name="Picture 1" descr="Graphical user interface, application&#10;&#10;Description automatically generated"/>
-            <wp:cNvGraphicFramePr>
-              <a:graphicFrameLocks xmlns:a="http://schemas.openxmlformats.org/drawingml/2006/main" noChangeAspect="1"/>
-            </wp:cNvGraphicFramePr>
-            <a:graphic xmlns:a="http://schemas.openxmlformats.org/drawingml/2006/main">
-              <a:graphicData uri="http://schemas.openxmlformats.org/drawingml/2006/picture">
-                <pic:pic xmlns:pic="http://schemas.openxmlformats.org/drawingml/2006/picture">
-                  <pic:nvPicPr>
-                    <pic:cNvPr id="1" name="Picture 1" descr="Graphical user interface, application&#10;&#10;Description automatically generated"/>
-                    <pic:cNvPicPr/>
-                  </pic:nvPicPr>
-                  <pic:blipFill>
-                    <a:blip r:embed="rId4"/>
-                    <a:stretch>
-                      <a:fillRect/>
-                    </a:stretch>
-                  </pic:blipFill>
-                  <pic:spPr>
-                    <a:xfrm>
-                      <a:off x="0" y="0"/>
-                      <a:ext cx="5943600" cy="2623185"/>
-                    </a:xfrm>
-                    <a:prstGeom prst="rect">
-                      <a:avLst/>
-                    </a:prstGeom>
-                  </pic:spPr>
-                </pic:pic>
-              </a:graphicData>
-            </a:graphic>
-          </wp:inline>
-        </w:drawing>
-      </w:r>
-    </w:p>
-    <w:p/>
     <w:p>
       <w:r>
         <w:t>Database created Tuesday</w:t>
@@ -84,7 +36,7 @@
                     <pic:cNvPicPr/>
                   </pic:nvPicPr>
                   <pic:blipFill>
-                    <a:blip r:embed="rId5">
+                    <a:blip r:embed="rId4">
                       <a:extLst>
                         <a:ext uri="{28A0092B-C50C-407E-A947-70E740481C1C}">
                           <a14:useLocalDpi xmlns:a14="http://schemas.microsoft.com/office/drawing/2010/main" val="0"/>
@@ -121,7 +73,6 @@
         <w:rPr>
           <w:noProof/>
         </w:rPr>
-        <w:lastRenderedPageBreak/>
         <w:drawing>
           <wp:inline distT="0" distB="0" distL="0" distR="0" wp14:anchorId="131A4EA9" wp14:editId="4AD60A4C">
             <wp:extent cx="5943600" cy="1403985"/>
@@ -138,7 +89,7 @@
                     <pic:cNvPicPr/>
                   </pic:nvPicPr>
                   <pic:blipFill>
-                    <a:blip r:embed="rId6">
+                    <a:blip r:embed="rId5">
                       <a:extLst>
                         <a:ext uri="{28A0092B-C50C-407E-A947-70E740481C1C}">
                           <a14:useLocalDpi xmlns:a14="http://schemas.microsoft.com/office/drawing/2010/main" val="0"/>
@@ -168,7 +119,10 @@
     <w:p/>
     <w:p>
       <w:r>
-        <w:t>Wednesday Brice and Jeffrey Created _Archive folder</w:t>
+        <w:t>18Jan2023</w:t>
+      </w:r>
+      <w:r>
+        <w:t xml:space="preserve"> Brice and Jeffrey Created _Archive folder</w:t>
       </w:r>
       <w:r>
         <w:t xml:space="preserve"> in the UI layer</w:t>
@@ -188,6 +142,7 @@
         <w:rPr>
           <w:noProof/>
         </w:rPr>
+        <w:lastRenderedPageBreak/>
         <w:drawing>
           <wp:inline distT="0" distB="0" distL="0" distR="0" wp14:anchorId="6E4C13E9" wp14:editId="1D372418">
             <wp:extent cx="5943600" cy="4044950"/>
@@ -204,7 +159,7 @@
                     <pic:cNvPicPr/>
                   </pic:nvPicPr>
                   <pic:blipFill>
-                    <a:blip r:embed="rId7">
+                    <a:blip r:embed="rId6">
                       <a:extLst>
                         <a:ext uri="{28A0092B-C50C-407E-A947-70E740481C1C}">
                           <a14:useLocalDpi xmlns:a14="http://schemas.microsoft.com/office/drawing/2010/main" val="0"/>
@@ -233,7 +188,10 @@
     </w:p>
     <w:p>
       <w:r>
-        <w:t>Wednesday Created all necessary metadata using data annotations and partial classes</w:t>
+        <w:t>18Jan2023</w:t>
+      </w:r>
+      <w:r>
+        <w:t xml:space="preserve"> Created all necessary metadata using data annotations and partial classes</w:t>
       </w:r>
     </w:p>
     <w:p>
@@ -241,7 +199,6 @@
         <w:rPr>
           <w:noProof/>
         </w:rPr>
-        <w:lastRenderedPageBreak/>
         <w:drawing>
           <wp:inline distT="0" distB="0" distL="0" distR="0" wp14:anchorId="1392CF5F" wp14:editId="6E5D2F9E">
             <wp:extent cx="5943600" cy="2868295"/>
@@ -258,7 +215,7 @@
                     <pic:cNvPicPr/>
                   </pic:nvPicPr>
                   <pic:blipFill>
-                    <a:blip r:embed="rId8" cstate="print">
+                    <a:blip r:embed="rId7" cstate="print">
                       <a:extLst>
                         <a:ext uri="{28A0092B-C50C-407E-A947-70E740481C1C}">
                           <a14:useLocalDpi xmlns:a14="http://schemas.microsoft.com/office/drawing/2010/main" val="0"/>
@@ -288,7 +245,10 @@
     <w:p/>
     <w:p>
       <w:r>
-        <w:t>Wednesday we started converting the _Layout with our template code pulled in from the _Archive</w:t>
+        <w:t>18Jan2023</w:t>
+      </w:r>
+      <w:r>
+        <w:t xml:space="preserve"> we started converting the _Layout with our template code pulled in from the _Archive</w:t>
       </w:r>
     </w:p>
     <w:p>
@@ -296,6 +256,7 @@
         <w:rPr>
           <w:noProof/>
         </w:rPr>
+        <w:lastRenderedPageBreak/>
         <w:drawing>
           <wp:inline distT="0" distB="0" distL="0" distR="0" wp14:anchorId="50C369E3" wp14:editId="35515D21">
             <wp:extent cx="5943600" cy="3523615"/>
@@ -312,7 +273,7 @@
                     <pic:cNvPicPr/>
                   </pic:nvPicPr>
                   <pic:blipFill>
-                    <a:blip r:embed="rId9" cstate="print">
+                    <a:blip r:embed="rId8" cstate="print">
                       <a:extLst>
                         <a:ext uri="{28A0092B-C50C-407E-A947-70E740481C1C}">
                           <a14:useLocalDpi xmlns:a14="http://schemas.microsoft.com/office/drawing/2010/main" val="0"/>
@@ -342,10 +303,322 @@
     <w:p/>
     <w:p>
       <w:r>
-        <w:t>Thursday we are continuing to work on converting</w:t>
+        <w:t>19Jan2023</w:t>
+      </w:r>
+      <w:r>
+        <w:t xml:space="preserve"> we are continuing to work on converting</w:t>
       </w:r>
       <w:r>
         <w:t xml:space="preserve"> the _Layout and overall template conversion</w:t>
+      </w:r>
+    </w:p>
+    <w:p>
+      <w:r>
+        <w:rPr>
+          <w:noProof/>
+        </w:rPr>
+        <w:drawing>
+          <wp:inline distT="0" distB="0" distL="0" distR="0" wp14:anchorId="7A039F3B" wp14:editId="4D5C94C2">
+            <wp:extent cx="5943600" cy="2623185"/>
+            <wp:effectExtent l="0" t="0" r="0" b="5715"/>
+            <wp:docPr id="1" name="Picture 1" descr="Graphical user interface, application&#10;&#10;Description automatically generated"/>
+            <wp:cNvGraphicFramePr>
+              <a:graphicFrameLocks xmlns:a="http://schemas.openxmlformats.org/drawingml/2006/main" noChangeAspect="1"/>
+            </wp:cNvGraphicFramePr>
+            <a:graphic xmlns:a="http://schemas.openxmlformats.org/drawingml/2006/main">
+              <a:graphicData uri="http://schemas.openxmlformats.org/drawingml/2006/picture">
+                <pic:pic xmlns:pic="http://schemas.openxmlformats.org/drawingml/2006/picture">
+                  <pic:nvPicPr>
+                    <pic:cNvPr id="1" name="Picture 1" descr="Graphical user interface, application&#10;&#10;Description automatically generated"/>
+                    <pic:cNvPicPr/>
+                  </pic:nvPicPr>
+                  <pic:blipFill>
+                    <a:blip r:embed="rId9"/>
+                    <a:stretch>
+                      <a:fillRect/>
+                    </a:stretch>
+                  </pic:blipFill>
+                  <pic:spPr>
+                    <a:xfrm>
+                      <a:off x="0" y="0"/>
+                      <a:ext cx="5943600" cy="2623185"/>
+                    </a:xfrm>
+                    <a:prstGeom prst="rect">
+                      <a:avLst/>
+                    </a:prstGeom>
+                  </pic:spPr>
+                </pic:pic>
+              </a:graphicData>
+            </a:graphic>
+          </wp:inline>
+        </w:drawing>
+      </w:r>
+    </w:p>
+    <w:p/>
+    <w:p/>
+    <w:p/>
+    <w:p/>
+    <w:p/>
+    <w:p>
+      <w:pPr>
+        <w:rPr>
+          <w:b/>
+          <w:bCs/>
+          <w:u w:val="single"/>
+        </w:rPr>
+      </w:pPr>
+      <w:r>
+        <w:rPr>
+          <w:b/>
+          <w:bCs/>
+          <w:u w:val="single"/>
+        </w:rPr>
+        <w:t>Converting the tables to datatables:</w:t>
+      </w:r>
+    </w:p>
+    <w:p>
+      <w:r>
+        <w:rPr>
+          <w:noProof/>
+        </w:rPr>
+        <w:drawing>
+          <wp:inline distT="0" distB="0" distL="0" distR="0" wp14:anchorId="780F7CD3" wp14:editId="07EDA25F">
+            <wp:extent cx="5943600" cy="3202305"/>
+            <wp:effectExtent l="0" t="0" r="0" b="0"/>
+            <wp:docPr id="7" name="Picture 7" descr="Graphical user interface, application, Teams&#10;&#10;Description automatically generated"/>
+            <wp:cNvGraphicFramePr>
+              <a:graphicFrameLocks xmlns:a="http://schemas.openxmlformats.org/drawingml/2006/main" noChangeAspect="1"/>
+            </wp:cNvGraphicFramePr>
+            <a:graphic xmlns:a="http://schemas.openxmlformats.org/drawingml/2006/main">
+              <a:graphicData uri="http://schemas.openxmlformats.org/drawingml/2006/picture">
+                <pic:pic xmlns:pic="http://schemas.openxmlformats.org/drawingml/2006/picture">
+                  <pic:nvPicPr>
+                    <pic:cNvPr id="7" name="Picture 7" descr="Graphical user interface, application, Teams&#10;&#10;Description automatically generated"/>
+                    <pic:cNvPicPr/>
+                  </pic:nvPicPr>
+                  <pic:blipFill>
+                    <a:blip r:embed="rId10"/>
+                    <a:stretch>
+                      <a:fillRect/>
+                    </a:stretch>
+                  </pic:blipFill>
+                  <pic:spPr>
+                    <a:xfrm>
+                      <a:off x="0" y="0"/>
+                      <a:ext cx="5943600" cy="3202305"/>
+                    </a:xfrm>
+                    <a:prstGeom prst="rect">
+                      <a:avLst/>
+                    </a:prstGeom>
+                  </pic:spPr>
+                </pic:pic>
+              </a:graphicData>
+            </a:graphic>
+          </wp:inline>
+        </w:drawing>
+      </w:r>
+    </w:p>
+    <w:p>
+      <w:r>
+        <w:rPr>
+          <w:noProof/>
+        </w:rPr>
+        <w:drawing>
+          <wp:inline distT="0" distB="0" distL="0" distR="0" wp14:anchorId="6CE69C72" wp14:editId="2B6B453F">
+            <wp:extent cx="5943600" cy="2938780"/>
+            <wp:effectExtent l="0" t="0" r="0" b="0"/>
+            <wp:docPr id="8" name="Picture 8" descr="Graphical user interface, text, application, email&#10;&#10;Description automatically generated"/>
+            <wp:cNvGraphicFramePr>
+              <a:graphicFrameLocks xmlns:a="http://schemas.openxmlformats.org/drawingml/2006/main" noChangeAspect="1"/>
+            </wp:cNvGraphicFramePr>
+            <a:graphic xmlns:a="http://schemas.openxmlformats.org/drawingml/2006/main">
+              <a:graphicData uri="http://schemas.openxmlformats.org/drawingml/2006/picture">
+                <pic:pic xmlns:pic="http://schemas.openxmlformats.org/drawingml/2006/picture">
+                  <pic:nvPicPr>
+                    <pic:cNvPr id="8" name="Picture 8" descr="Graphical user interface, text, application, email&#10;&#10;Description automatically generated"/>
+                    <pic:cNvPicPr/>
+                  </pic:nvPicPr>
+                  <pic:blipFill>
+                    <a:blip r:embed="rId11"/>
+                    <a:stretch>
+                      <a:fillRect/>
+                    </a:stretch>
+                  </pic:blipFill>
+                  <pic:spPr>
+                    <a:xfrm>
+                      <a:off x="0" y="0"/>
+                      <a:ext cx="5943600" cy="2938780"/>
+                    </a:xfrm>
+                    <a:prstGeom prst="rect">
+                      <a:avLst/>
+                    </a:prstGeom>
+                  </pic:spPr>
+                </pic:pic>
+              </a:graphicData>
+            </a:graphic>
+          </wp:inline>
+        </w:drawing>
+      </w:r>
+    </w:p>
+    <w:p>
+      <w:r>
+        <w:t>Sought to fix the cdn issues for data tables.</w:t>
+      </w:r>
+    </w:p>
+    <w:p>
+      <w:r>
+        <w:rPr>
+          <w:noProof/>
+        </w:rPr>
+        <w:lastRenderedPageBreak/>
+        <w:drawing>
+          <wp:inline distT="0" distB="0" distL="0" distR="0" wp14:anchorId="34ABC813" wp14:editId="2E60AD38">
+            <wp:extent cx="5943600" cy="3691890"/>
+            <wp:effectExtent l="0" t="0" r="0" b="3810"/>
+            <wp:docPr id="9" name="Picture 9" descr="Graphical user interface, text, application, email&#10;&#10;Description automatically generated"/>
+            <wp:cNvGraphicFramePr>
+              <a:graphicFrameLocks xmlns:a="http://schemas.openxmlformats.org/drawingml/2006/main" noChangeAspect="1"/>
+            </wp:cNvGraphicFramePr>
+            <a:graphic xmlns:a="http://schemas.openxmlformats.org/drawingml/2006/main">
+              <a:graphicData uri="http://schemas.openxmlformats.org/drawingml/2006/picture">
+                <pic:pic xmlns:pic="http://schemas.openxmlformats.org/drawingml/2006/picture">
+                  <pic:nvPicPr>
+                    <pic:cNvPr id="9" name="Picture 9" descr="Graphical user interface, text, application, email&#10;&#10;Description automatically generated"/>
+                    <pic:cNvPicPr/>
+                  </pic:nvPicPr>
+                  <pic:blipFill>
+                    <a:blip r:embed="rId12"/>
+                    <a:stretch>
+                      <a:fillRect/>
+                    </a:stretch>
+                  </pic:blipFill>
+                  <pic:spPr>
+                    <a:xfrm>
+                      <a:off x="0" y="0"/>
+                      <a:ext cx="5943600" cy="3691890"/>
+                    </a:xfrm>
+                    <a:prstGeom prst="rect">
+                      <a:avLst/>
+                    </a:prstGeom>
+                  </pic:spPr>
+                </pic:pic>
+              </a:graphicData>
+            </a:graphic>
+          </wp:inline>
+        </w:drawing>
+      </w:r>
+    </w:p>
+    <w:p>
+      <w:r>
+        <w:t>Layout was set to null.</w:t>
+      </w:r>
+    </w:p>
+    <w:p>
+      <w:r>
+        <w:t>Added a container to adjust for Header positioning.</w:t>
+      </w:r>
+    </w:p>
+    <w:p>
+      <w:r>
+        <w:t>Worked on centering Create, Edit, Details, and Delete views for Courses.</w:t>
+      </w:r>
+    </w:p>
+    <w:p>
+      <w:r>
+        <w:t>Added the ViewData[“Title”] and Model.CourseName for each.</w:t>
+      </w:r>
+    </w:p>
+    <w:p>
+      <w:r>
+        <w:t>Example of details view:</w:t>
+      </w:r>
+    </w:p>
+    <w:p>
+      <w:r>
+        <w:tab/>
+      </w:r>
+      <w:r>
+        <w:rPr>
+          <w:noProof/>
+        </w:rPr>
+        <w:drawing>
+          <wp:inline distT="0" distB="0" distL="0" distR="0" wp14:anchorId="60BBC7E5" wp14:editId="174923B2">
+            <wp:extent cx="5943600" cy="2414270"/>
+            <wp:effectExtent l="0" t="0" r="0" b="5080"/>
+            <wp:docPr id="10" name="Picture 10" descr="Graphical user interface, text, application, email&#10;&#10;Description automatically generated"/>
+            <wp:cNvGraphicFramePr>
+              <a:graphicFrameLocks xmlns:a="http://schemas.openxmlformats.org/drawingml/2006/main" noChangeAspect="1"/>
+            </wp:cNvGraphicFramePr>
+            <a:graphic xmlns:a="http://schemas.openxmlformats.org/drawingml/2006/main">
+              <a:graphicData uri="http://schemas.openxmlformats.org/drawingml/2006/picture">
+                <pic:pic xmlns:pic="http://schemas.openxmlformats.org/drawingml/2006/picture">
+                  <pic:nvPicPr>
+                    <pic:cNvPr id="10" name="Picture 10" descr="Graphical user interface, text, application, email&#10;&#10;Description automatically generated"/>
+                    <pic:cNvPicPr/>
+                  </pic:nvPicPr>
+                  <pic:blipFill>
+                    <a:blip r:embed="rId13"/>
+                    <a:stretch>
+                      <a:fillRect/>
+                    </a:stretch>
+                  </pic:blipFill>
+                  <pic:spPr>
+                    <a:xfrm>
+                      <a:off x="0" y="0"/>
+                      <a:ext cx="5943600" cy="2414270"/>
+                    </a:xfrm>
+                    <a:prstGeom prst="rect">
+                      <a:avLst/>
+                    </a:prstGeom>
+                  </pic:spPr>
+                </pic:pic>
+              </a:graphicData>
+            </a:graphic>
+          </wp:inline>
+        </w:drawing>
+      </w:r>
+    </w:p>
+    <w:p>
+      <w:r>
+        <w:rPr>
+          <w:noProof/>
+        </w:rPr>
+        <w:lastRenderedPageBreak/>
+        <w:drawing>
+          <wp:inline distT="0" distB="0" distL="0" distR="0" wp14:anchorId="78714B07" wp14:editId="53F347CF">
+            <wp:extent cx="5943600" cy="3380740"/>
+            <wp:effectExtent l="0" t="0" r="0" b="0"/>
+            <wp:docPr id="11" name="Picture 11" descr="Text&#10;&#10;Description automatically generated"/>
+            <wp:cNvGraphicFramePr>
+              <a:graphicFrameLocks xmlns:a="http://schemas.openxmlformats.org/drawingml/2006/main" noChangeAspect="1"/>
+            </wp:cNvGraphicFramePr>
+            <a:graphic xmlns:a="http://schemas.openxmlformats.org/drawingml/2006/main">
+              <a:graphicData uri="http://schemas.openxmlformats.org/drawingml/2006/picture">
+                <pic:pic xmlns:pic="http://schemas.openxmlformats.org/drawingml/2006/picture">
+                  <pic:nvPicPr>
+                    <pic:cNvPr id="11" name="Picture 11" descr="Text&#10;&#10;Description automatically generated"/>
+                    <pic:cNvPicPr/>
+                  </pic:nvPicPr>
+                  <pic:blipFill>
+                    <a:blip r:embed="rId14"/>
+                    <a:stretch>
+                      <a:fillRect/>
+                    </a:stretch>
+                  </pic:blipFill>
+                  <pic:spPr>
+                    <a:xfrm>
+                      <a:off x="0" y="0"/>
+                      <a:ext cx="5943600" cy="3380740"/>
+                    </a:xfrm>
+                    <a:prstGeom prst="rect">
+                      <a:avLst/>
+                    </a:prstGeom>
+                  </pic:spPr>
+                </pic:pic>
+              </a:graphicData>
+            </a:graphic>
+          </wp:inline>
+        </w:drawing>
       </w:r>
     </w:p>
     <w:p/>

</xml_diff>